<commit_message>
Reuploaded Templated from windows
</commit_message>
<xml_diff>
--- a/Orbit_Agritech_Full_Proforma_Receipt.docx
+++ b/Orbit_Agritech_Full_Proforma_Receipt.docx
@@ -1272,9 +1272,9 @@
     </w:p>
     <w:tbl>
       <w:tblPr>
-        <w:tblW w:w="8176" w:type="dxa"/>
+        <w:tblW w:w="7961" w:type="dxa"/>
         <w:jc w:val="center"/>
-        <w:tblInd w:w="324" w:type="dxa"/>
+        <w:tblInd w:w="432" w:type="dxa"/>
         <w:tblBorders>
           <w:top w:val="single" w:color="ffffff" w:sz="8" w:space="0" w:shadow="0" w:frame="0"/>
           <w:left w:val="single" w:color="ffffff" w:sz="8" w:space="0" w:shadow="0" w:frame="0"/>
@@ -1287,19 +1287,19 @@
         <w:tblLayout w:type="fixed"/>
       </w:tblPr>
       <w:tblGrid>
-        <w:gridCol w:w="4241"/>
-        <w:gridCol w:w="3935"/>
+        <w:gridCol w:w="4129"/>
+        <w:gridCol w:w="3832"/>
       </w:tblGrid>
       <w:tr>
         <w:tblPrEx>
           <w:shd w:val="clear" w:color="auto" w:fill="ced7e7"/>
         </w:tblPrEx>
         <w:trPr>
-          <w:trHeight w:val="275" w:hRule="atLeast"/>
+          <w:trHeight w:val="290" w:hRule="atLeast"/>
         </w:trPr>
         <w:tc>
           <w:tcPr>
-            <w:tcW w:type="dxa" w:w="4241"/>
+            <w:tcW w:type="dxa" w:w="4129"/>
             <w:tcBorders>
               <w:top w:val="single" w:color="000000" w:sz="6" w:space="0" w:shadow="0" w:frame="0"/>
               <w:left w:val="single" w:color="000000" w:sz="6" w:space="0" w:shadow="0" w:frame="0"/>
@@ -1350,7 +1350,7 @@
         </w:tc>
         <w:tc>
           <w:tcPr>
-            <w:tcW w:type="dxa" w:w="3935"/>
+            <w:tcW w:type="dxa" w:w="3831"/>
             <w:tcBorders>
               <w:top w:val="single" w:color="000000" w:sz="6" w:space="0" w:shadow="0" w:frame="0"/>
               <w:left w:val="single" w:color="cccccc" w:sz="6" w:space="0" w:shadow="0" w:frame="0"/>
@@ -1405,11 +1405,11 @@
           <w:shd w:val="clear" w:color="auto" w:fill="ced7e7"/>
         </w:tblPrEx>
         <w:trPr>
-          <w:trHeight w:val="275" w:hRule="atLeast"/>
+          <w:trHeight w:val="290" w:hRule="atLeast"/>
         </w:trPr>
         <w:tc>
           <w:tcPr>
-            <w:tcW w:type="dxa" w:w="4241"/>
+            <w:tcW w:type="dxa" w:w="4129"/>
             <w:tcBorders>
               <w:top w:val="single" w:color="cccccc" w:sz="6" w:space="0" w:shadow="0" w:frame="0"/>
               <w:left w:val="single" w:color="000000" w:sz="6" w:space="0" w:shadow="0" w:frame="0"/>
@@ -1462,7 +1462,7 @@
         </w:tc>
         <w:tc>
           <w:tcPr>
-            <w:tcW w:type="dxa" w:w="3935"/>
+            <w:tcW w:type="dxa" w:w="3831"/>
             <w:tcBorders>
               <w:top w:val="single" w:color="cccccc" w:sz="6" w:space="0" w:shadow="0" w:frame="0"/>
               <w:left w:val="single" w:color="cccccc" w:sz="6" w:space="0" w:shadow="0" w:frame="0"/>
@@ -1519,11 +1519,11 @@
           <w:shd w:val="clear" w:color="auto" w:fill="ced7e7"/>
         </w:tblPrEx>
         <w:trPr>
-          <w:trHeight w:val="275" w:hRule="atLeast"/>
+          <w:trHeight w:val="290" w:hRule="atLeast"/>
         </w:trPr>
         <w:tc>
           <w:tcPr>
-            <w:tcW w:type="dxa" w:w="4241"/>
+            <w:tcW w:type="dxa" w:w="4129"/>
             <w:tcBorders>
               <w:top w:val="single" w:color="cccccc" w:sz="6" w:space="0" w:shadow="0" w:frame="0"/>
               <w:left w:val="single" w:color="000000" w:sz="6" w:space="0" w:shadow="0" w:frame="0"/>
@@ -1576,7 +1576,7 @@
         </w:tc>
         <w:tc>
           <w:tcPr>
-            <w:tcW w:type="dxa" w:w="3935"/>
+            <w:tcW w:type="dxa" w:w="3831"/>
             <w:tcBorders>
               <w:top w:val="single" w:color="cccccc" w:sz="6" w:space="0" w:shadow="0" w:frame="0"/>
               <w:left w:val="single" w:color="cccccc" w:sz="6" w:space="0" w:shadow="0" w:frame="0"/>
@@ -1633,11 +1633,11 @@
           <w:shd w:val="clear" w:color="auto" w:fill="ced7e7"/>
         </w:tblPrEx>
         <w:trPr>
-          <w:trHeight w:val="275" w:hRule="atLeast"/>
+          <w:trHeight w:val="290" w:hRule="atLeast"/>
         </w:trPr>
         <w:tc>
           <w:tcPr>
-            <w:tcW w:type="dxa" w:w="4241"/>
+            <w:tcW w:type="dxa" w:w="4129"/>
             <w:tcBorders>
               <w:top w:val="single" w:color="cccccc" w:sz="6" w:space="0" w:shadow="0" w:frame="0"/>
               <w:left w:val="single" w:color="000000" w:sz="6" w:space="0" w:shadow="0" w:frame="0"/>
@@ -1690,7 +1690,7 @@
         </w:tc>
         <w:tc>
           <w:tcPr>
-            <w:tcW w:type="dxa" w:w="3935"/>
+            <w:tcW w:type="dxa" w:w="3831"/>
             <w:tcBorders>
               <w:top w:val="single" w:color="cccccc" w:sz="6" w:space="0" w:shadow="0" w:frame="0"/>
               <w:left w:val="single" w:color="cccccc" w:sz="6" w:space="0" w:shadow="0" w:frame="0"/>
@@ -1747,11 +1747,11 @@
           <w:shd w:val="clear" w:color="auto" w:fill="ced7e7"/>
         </w:tblPrEx>
         <w:trPr>
-          <w:trHeight w:val="275" w:hRule="atLeast"/>
+          <w:trHeight w:val="290" w:hRule="atLeast"/>
         </w:trPr>
         <w:tc>
           <w:tcPr>
-            <w:tcW w:type="dxa" w:w="4241"/>
+            <w:tcW w:type="dxa" w:w="4129"/>
             <w:tcBorders>
               <w:top w:val="single" w:color="cccccc" w:sz="6" w:space="0" w:shadow="0" w:frame="0"/>
               <w:left w:val="single" w:color="000000" w:sz="6" w:space="0" w:shadow="0" w:frame="0"/>
@@ -1804,7 +1804,7 @@
         </w:tc>
         <w:tc>
           <w:tcPr>
-            <w:tcW w:type="dxa" w:w="3935"/>
+            <w:tcW w:type="dxa" w:w="3831"/>
             <w:tcBorders>
               <w:top w:val="single" w:color="cccccc" w:sz="6" w:space="0" w:shadow="0" w:frame="0"/>
               <w:left w:val="single" w:color="cccccc" w:sz="6" w:space="0" w:shadow="0" w:frame="0"/>
@@ -1861,11 +1861,11 @@
           <w:shd w:val="clear" w:color="auto" w:fill="ced7e7"/>
         </w:tblPrEx>
         <w:trPr>
-          <w:trHeight w:val="275" w:hRule="atLeast"/>
+          <w:trHeight w:val="290" w:hRule="atLeast"/>
         </w:trPr>
         <w:tc>
           <w:tcPr>
-            <w:tcW w:type="dxa" w:w="4241"/>
+            <w:tcW w:type="dxa" w:w="4129"/>
             <w:tcBorders>
               <w:top w:val="single" w:color="cccccc" w:sz="6" w:space="0" w:shadow="0" w:frame="0"/>
               <w:left w:val="single" w:color="000000" w:sz="6" w:space="0" w:shadow="0" w:frame="0"/>
@@ -1918,7 +1918,7 @@
         </w:tc>
         <w:tc>
           <w:tcPr>
-            <w:tcW w:type="dxa" w:w="3935"/>
+            <w:tcW w:type="dxa" w:w="3831"/>
             <w:tcBorders>
               <w:top w:val="single" w:color="cccccc" w:sz="6" w:space="0" w:shadow="0" w:frame="0"/>
               <w:left w:val="single" w:color="cccccc" w:sz="6" w:space="0" w:shadow="0" w:frame="0"/>
@@ -1975,11 +1975,11 @@
           <w:shd w:val="clear" w:color="auto" w:fill="ced7e7"/>
         </w:tblPrEx>
         <w:trPr>
-          <w:trHeight w:val="275" w:hRule="atLeast"/>
+          <w:trHeight w:val="290" w:hRule="atLeast"/>
         </w:trPr>
         <w:tc>
           <w:tcPr>
-            <w:tcW w:type="dxa" w:w="4241"/>
+            <w:tcW w:type="dxa" w:w="4129"/>
             <w:tcBorders>
               <w:top w:val="single" w:color="cccccc" w:sz="6" w:space="0" w:shadow="0" w:frame="0"/>
               <w:left w:val="single" w:color="000000" w:sz="6" w:space="0" w:shadow="0" w:frame="0"/>
@@ -2032,7 +2032,7 @@
         </w:tc>
         <w:tc>
           <w:tcPr>
-            <w:tcW w:type="dxa" w:w="3935"/>
+            <w:tcW w:type="dxa" w:w="3831"/>
             <w:tcBorders>
               <w:top w:val="single" w:color="cccccc" w:sz="6" w:space="0" w:shadow="0" w:frame="0"/>
               <w:left w:val="single" w:color="cccccc" w:sz="6" w:space="0" w:shadow="0" w:frame="0"/>
@@ -2089,11 +2089,11 @@
           <w:shd w:val="clear" w:color="auto" w:fill="ced7e7"/>
         </w:tblPrEx>
         <w:trPr>
-          <w:trHeight w:val="275" w:hRule="atLeast"/>
+          <w:trHeight w:val="290" w:hRule="atLeast"/>
         </w:trPr>
         <w:tc>
           <w:tcPr>
-            <w:tcW w:type="dxa" w:w="4241"/>
+            <w:tcW w:type="dxa" w:w="4129"/>
             <w:tcBorders>
               <w:top w:val="single" w:color="cccccc" w:sz="6" w:space="0" w:shadow="0" w:frame="0"/>
               <w:left w:val="single" w:color="000000" w:sz="6" w:space="0" w:shadow="0" w:frame="0"/>
@@ -2146,7 +2146,7 @@
         </w:tc>
         <w:tc>
           <w:tcPr>
-            <w:tcW w:type="dxa" w:w="3935"/>
+            <w:tcW w:type="dxa" w:w="3831"/>
             <w:tcBorders>
               <w:top w:val="single" w:color="cccccc" w:sz="6" w:space="0" w:shadow="0" w:frame="0"/>
               <w:left w:val="single" w:color="cccccc" w:sz="6" w:space="0" w:shadow="0" w:frame="0"/>
@@ -2203,11 +2203,11 @@
           <w:shd w:val="clear" w:color="auto" w:fill="ced7e7"/>
         </w:tblPrEx>
         <w:trPr>
-          <w:trHeight w:val="275" w:hRule="atLeast"/>
+          <w:trHeight w:val="290" w:hRule="atLeast"/>
         </w:trPr>
         <w:tc>
           <w:tcPr>
-            <w:tcW w:type="dxa" w:w="4241"/>
+            <w:tcW w:type="dxa" w:w="4129"/>
             <w:tcBorders>
               <w:top w:val="single" w:color="cccccc" w:sz="6" w:space="0" w:shadow="0" w:frame="0"/>
               <w:left w:val="single" w:color="000000" w:sz="6" w:space="0" w:shadow="0" w:frame="0"/>
@@ -2260,7 +2260,7 @@
         </w:tc>
         <w:tc>
           <w:tcPr>
-            <w:tcW w:type="dxa" w:w="3935"/>
+            <w:tcW w:type="dxa" w:w="3831"/>
             <w:tcBorders>
               <w:top w:val="single" w:color="cccccc" w:sz="6" w:space="0" w:shadow="0" w:frame="0"/>
               <w:left w:val="single" w:color="cccccc" w:sz="6" w:space="0" w:shadow="0" w:frame="0"/>
@@ -2317,11 +2317,11 @@
           <w:shd w:val="clear" w:color="auto" w:fill="ced7e7"/>
         </w:tblPrEx>
         <w:trPr>
-          <w:trHeight w:val="275" w:hRule="atLeast"/>
+          <w:trHeight w:val="290" w:hRule="atLeast"/>
         </w:trPr>
         <w:tc>
           <w:tcPr>
-            <w:tcW w:type="dxa" w:w="4241"/>
+            <w:tcW w:type="dxa" w:w="4129"/>
             <w:tcBorders>
               <w:top w:val="single" w:color="cccccc" w:sz="6" w:space="0" w:shadow="0" w:frame="0"/>
               <w:left w:val="single" w:color="000000" w:sz="6" w:space="0" w:shadow="0" w:frame="0"/>
@@ -2356,7 +2356,7 @@
         </w:tc>
         <w:tc>
           <w:tcPr>
-            <w:tcW w:type="dxa" w:w="3935"/>
+            <w:tcW w:type="dxa" w:w="3831"/>
             <w:tcBorders>
               <w:top w:val="single" w:color="cccccc" w:sz="6" w:space="0" w:shadow="0" w:frame="0"/>
               <w:left w:val="single" w:color="cccccc" w:sz="6" w:space="0" w:shadow="0" w:frame="0"/>
@@ -2413,11 +2413,11 @@
           <w:shd w:val="clear" w:color="auto" w:fill="ced7e7"/>
         </w:tblPrEx>
         <w:trPr>
-          <w:trHeight w:val="275" w:hRule="atLeast"/>
+          <w:trHeight w:val="290" w:hRule="atLeast"/>
         </w:trPr>
         <w:tc>
           <w:tcPr>
-            <w:tcW w:type="dxa" w:w="4241"/>
+            <w:tcW w:type="dxa" w:w="4129"/>
             <w:tcBorders>
               <w:top w:val="single" w:color="cccccc" w:sz="6" w:space="0" w:shadow="0" w:frame="0"/>
               <w:left w:val="single" w:color="000000" w:sz="6" w:space="0" w:shadow="0" w:frame="0"/>
@@ -2452,7 +2452,7 @@
         </w:tc>
         <w:tc>
           <w:tcPr>
-            <w:tcW w:type="dxa" w:w="3935"/>
+            <w:tcW w:type="dxa" w:w="3831"/>
             <w:tcBorders>
               <w:top w:val="single" w:color="cccccc" w:sz="6" w:space="0" w:shadow="0" w:frame="0"/>
               <w:left w:val="single" w:color="cccccc" w:sz="6" w:space="0" w:shadow="0" w:frame="0"/>
@@ -2509,15 +2509,15 @@
           <w:shd w:val="clear" w:color="auto" w:fill="ced7e7"/>
         </w:tblPrEx>
         <w:trPr>
-          <w:trHeight w:val="241" w:hRule="atLeast"/>
+          <w:trHeight w:val="256" w:hRule="atLeast"/>
         </w:trPr>
         <w:tc>
           <w:tcPr>
-            <w:tcW w:type="dxa" w:w="4241"/>
+            <w:tcW w:type="dxa" w:w="4129"/>
             <w:tcBorders>
               <w:top w:val="single" w:color="cccccc" w:sz="6" w:space="0" w:shadow="0" w:frame="0"/>
               <w:left w:val="single" w:color="000000" w:sz="6" w:space="0" w:shadow="0" w:frame="0"/>
-              <w:bottom w:val="single" w:color="000000" w:sz="6" w:space="0" w:shadow="0" w:frame="0"/>
+              <w:bottom w:val="single" w:color="cccccc" w:sz="6" w:space="0" w:shadow="0" w:frame="0"/>
               <w:right w:val="single" w:color="cccccc" w:sz="6" w:space="0" w:shadow="0" w:frame="0"/>
             </w:tcBorders>
             <w:shd w:val="clear" w:color="auto" w:fill="ffffff"/>
@@ -2548,11 +2548,11 @@
         </w:tc>
         <w:tc>
           <w:tcPr>
-            <w:tcW w:type="dxa" w:w="3935"/>
+            <w:tcW w:type="dxa" w:w="3831"/>
             <w:tcBorders>
               <w:top w:val="single" w:color="cccccc" w:sz="6" w:space="0" w:shadow="0" w:frame="0"/>
               <w:left w:val="single" w:color="cccccc" w:sz="6" w:space="0" w:shadow="0" w:frame="0"/>
-              <w:bottom w:val="single" w:color="000000" w:sz="6" w:space="0" w:shadow="0" w:frame="0"/>
+              <w:bottom w:val="single" w:color="cccccc" w:sz="6" w:space="0" w:shadow="0" w:frame="0"/>
               <w:right w:val="single" w:color="000000" w:sz="6" w:space="0" w:shadow="0" w:frame="0"/>
             </w:tcBorders>
             <w:shd w:val="clear" w:color="auto" w:fill="ffffff"/>
@@ -2600,13 +2600,482 @@
           </w:p>
         </w:tc>
       </w:tr>
+      <w:tr>
+        <w:tblPrEx>
+          <w:shd w:val="clear" w:color="auto" w:fill="ced7e7"/>
+        </w:tblPrEx>
+        <w:trPr>
+          <w:trHeight w:val="256" w:hRule="atLeast"/>
+        </w:trPr>
+        <w:tc>
+          <w:tcPr>
+            <w:tcW w:type="dxa" w:w="4129"/>
+            <w:tcBorders>
+              <w:top w:val="single" w:color="cccccc" w:sz="6" w:space="0" w:shadow="0" w:frame="0"/>
+              <w:left w:val="single" w:color="000000" w:sz="6" w:space="0" w:shadow="0" w:frame="0"/>
+              <w:bottom w:val="single" w:color="cccccc" w:sz="6" w:space="0" w:shadow="0" w:frame="0"/>
+              <w:right w:val="single" w:color="cccccc" w:sz="6" w:space="0" w:shadow="0" w:frame="0"/>
+            </w:tcBorders>
+            <w:shd w:val="clear" w:color="auto" w:fill="ffffff"/>
+            <w:tcMar>
+              <w:top w:type="dxa" w:w="80"/>
+              <w:left w:type="dxa" w:w="80"/>
+              <w:bottom w:type="dxa" w:w="80"/>
+              <w:right w:type="dxa" w:w="80"/>
+            </w:tcMar>
+            <w:vAlign w:val="center"/>
+          </w:tcPr>
+          <w:p>
+            <w:pPr>
+              <w:keepNext w:val="0"/>
+              <w:keepLines w:val="0"/>
+              <w:pageBreakBefore w:val="0"/>
+              <w:widowControl w:val="1"/>
+              <w:shd w:val="clear" w:color="auto" w:fill="auto"/>
+              <w:suppressAutoHyphens w:val="0"/>
+              <w:bidi w:val="0"/>
+              <w:spacing w:before="120" w:after="120" w:line="240" w:lineRule="auto"/>
+              <w:ind w:left="0" w:right="0" w:firstLine="0"/>
+              <w:jc w:val="both"/>
+              <w:outlineLvl w:val="9"/>
+              <w:rPr>
+                <w:rtl w:val="0"/>
+              </w:rPr>
+            </w:pPr>
+            <w:r>
+              <w:rPr>
+                <w:rFonts w:ascii="Calibri" w:cs="Arial Unicode MS" w:hAnsi="Calibri" w:eastAsia="Arial Unicode MS"/>
+                <w:b w:val="0"/>
+                <w:bCs w:val="0"/>
+                <w:i w:val="0"/>
+                <w:iCs w:val="0"/>
+                <w:caps w:val="0"/>
+                <w:smallCaps w:val="0"/>
+                <w:strike w:val="0"/>
+                <w:dstrike w:val="0"/>
+                <w:outline w:val="0"/>
+                <w:color w:val="243f60"/>
+                <w:spacing w:val="0"/>
+                <w:kern w:val="0"/>
+                <w:position w:val="0"/>
+                <w:sz w:val="22"/>
+                <w:szCs w:val="22"/>
+                <w:u w:val="none" w:color="243f60"/>
+                <w:shd w:val="nil" w:color="auto" w:fill="auto"/>
+                <w:vertAlign w:val="baseline"/>
+                <w:rtl w:val="0"/>
+                <w14:textOutline>
+                  <w14:noFill/>
+                </w14:textOutline>
+                <w14:textFill>
+                  <w14:solidFill>
+                    <w14:srgbClr w14:val="243F60"/>
+                  </w14:solidFill>
+                </w14:textFill>
+              </w:rPr>
+              <w:t>Front Dead Weight</w:t>
+            </w:r>
+          </w:p>
+        </w:tc>
+        <w:tc>
+          <w:tcPr>
+            <w:tcW w:type="dxa" w:w="3831"/>
+            <w:tcBorders>
+              <w:top w:val="single" w:color="cccccc" w:sz="6" w:space="0" w:shadow="0" w:frame="0"/>
+              <w:left w:val="single" w:color="cccccc" w:sz="6" w:space="0" w:shadow="0" w:frame="0"/>
+              <w:bottom w:val="single" w:color="cccccc" w:sz="6" w:space="0" w:shadow="0" w:frame="0"/>
+              <w:right w:val="single" w:color="000000" w:sz="6" w:space="0" w:shadow="0" w:frame="0"/>
+            </w:tcBorders>
+            <w:shd w:val="clear" w:color="auto" w:fill="ffffff"/>
+            <w:tcMar>
+              <w:top w:type="dxa" w:w="80"/>
+              <w:left w:type="dxa" w:w="80"/>
+              <w:bottom w:type="dxa" w:w="80"/>
+              <w:right w:type="dxa" w:w="80"/>
+            </w:tcMar>
+            <w:vAlign w:val="center"/>
+          </w:tcPr>
+          <w:p>
+            <w:pPr>
+              <w:keepNext w:val="0"/>
+              <w:keepLines w:val="0"/>
+              <w:pageBreakBefore w:val="0"/>
+              <w:widowControl w:val="1"/>
+              <w:shd w:val="clear" w:color="auto" w:fill="auto"/>
+              <w:suppressAutoHyphens w:val="0"/>
+              <w:bidi w:val="0"/>
+              <w:spacing w:before="120" w:after="120" w:line="240" w:lineRule="auto"/>
+              <w:ind w:left="0" w:right="0" w:firstLine="0"/>
+              <w:jc w:val="center"/>
+              <w:outlineLvl w:val="9"/>
+              <w:rPr>
+                <w:rtl w:val="0"/>
+              </w:rPr>
+            </w:pPr>
+            <w:r>
+              <w:rPr>
+                <w:rFonts w:ascii="Calibri" w:cs="Arial Unicode MS" w:hAnsi="Calibri" w:eastAsia="Arial Unicode MS"/>
+                <w:b w:val="0"/>
+                <w:bCs w:val="0"/>
+                <w:i w:val="0"/>
+                <w:iCs w:val="0"/>
+                <w:caps w:val="0"/>
+                <w:smallCaps w:val="0"/>
+                <w:strike w:val="0"/>
+                <w:dstrike w:val="0"/>
+                <w:outline w:val="0"/>
+                <w:color w:val="000000"/>
+                <w:spacing w:val="0"/>
+                <w:kern w:val="0"/>
+                <w:position w:val="0"/>
+                <w:sz w:val="22"/>
+                <w:szCs w:val="22"/>
+                <w:u w:val="none" w:color="000000"/>
+                <w:shd w:val="nil" w:color="auto" w:fill="auto"/>
+                <w:vertAlign w:val="baseline"/>
+                <w:rtl w:val="0"/>
+                <w:lang w:val="en-US"/>
+                <w14:textOutline w14:w="12700" w14:cap="flat">
+                  <w14:noFill/>
+                  <w14:miter w14:lim="400000"/>
+                </w14:textOutline>
+                <w14:textFill>
+                  <w14:solidFill>
+                    <w14:srgbClr w14:val="000000"/>
+                  </w14:solidFill>
+                </w14:textFill>
+              </w:rPr>
+              <w:t>{{ quantity_</w:t>
+            </w:r>
+            <w:r>
+              <w:rPr>
+                <w:rFonts w:ascii="Calibri" w:cs="Arial Unicode MS" w:hAnsi="Calibri" w:eastAsia="Arial Unicode MS"/>
+                <w:b w:val="0"/>
+                <w:bCs w:val="0"/>
+                <w:i w:val="0"/>
+                <w:iCs w:val="0"/>
+                <w:caps w:val="0"/>
+                <w:smallCaps w:val="0"/>
+                <w:strike w:val="0"/>
+                <w:dstrike w:val="0"/>
+                <w:outline w:val="0"/>
+                <w:color w:val="000000"/>
+                <w:spacing w:val="0"/>
+                <w:kern w:val="0"/>
+                <w:position w:val="0"/>
+                <w:sz w:val="22"/>
+                <w:szCs w:val="22"/>
+                <w:u w:val="none" w:color="000000"/>
+                <w:shd w:val="nil" w:color="auto" w:fill="auto"/>
+                <w:vertAlign w:val="baseline"/>
+                <w:rtl w:val="0"/>
+                <w:lang w:val="en-US"/>
+                <w14:textOutline w14:w="12700" w14:cap="flat">
+                  <w14:noFill/>
+                  <w14:miter w14:lim="400000"/>
+                </w14:textOutline>
+                <w14:textFill>
+                  <w14:solidFill>
+                    <w14:srgbClr w14:val="000000"/>
+                  </w14:solidFill>
+                </w14:textFill>
+              </w:rPr>
+              <w:t>front</w:t>
+            </w:r>
+            <w:r>
+              <w:rPr>
+                <w:rFonts w:ascii="Calibri" w:cs="Arial Unicode MS" w:hAnsi="Calibri" w:eastAsia="Arial Unicode MS"/>
+                <w:b w:val="0"/>
+                <w:bCs w:val="0"/>
+                <w:i w:val="0"/>
+                <w:iCs w:val="0"/>
+                <w:caps w:val="0"/>
+                <w:smallCaps w:val="0"/>
+                <w:strike w:val="0"/>
+                <w:dstrike w:val="0"/>
+                <w:outline w:val="0"/>
+                <w:color w:val="000000"/>
+                <w:spacing w:val="0"/>
+                <w:kern w:val="0"/>
+                <w:position w:val="0"/>
+                <w:sz w:val="22"/>
+                <w:szCs w:val="22"/>
+                <w:u w:val="none" w:color="000000"/>
+                <w:shd w:val="nil" w:color="auto" w:fill="auto"/>
+                <w:vertAlign w:val="baseline"/>
+                <w:rtl w:val="0"/>
+                <w:lang w:val="en-US"/>
+                <w14:textOutline w14:w="12700" w14:cap="flat">
+                  <w14:noFill/>
+                  <w14:miter w14:lim="400000"/>
+                </w14:textOutline>
+                <w14:textFill>
+                  <w14:solidFill>
+                    <w14:srgbClr w14:val="000000"/>
+                  </w14:solidFill>
+                </w14:textFill>
+              </w:rPr>
+              <w:t>_</w:t>
+            </w:r>
+            <w:r>
+              <w:rPr>
+                <w:rFonts w:ascii="Calibri" w:cs="Arial Unicode MS" w:hAnsi="Calibri" w:eastAsia="Arial Unicode MS"/>
+                <w:b w:val="0"/>
+                <w:bCs w:val="0"/>
+                <w:i w:val="0"/>
+                <w:iCs w:val="0"/>
+                <w:caps w:val="0"/>
+                <w:smallCaps w:val="0"/>
+                <w:strike w:val="0"/>
+                <w:dstrike w:val="0"/>
+                <w:outline w:val="0"/>
+                <w:color w:val="000000"/>
+                <w:spacing w:val="0"/>
+                <w:kern w:val="0"/>
+                <w:position w:val="0"/>
+                <w:sz w:val="22"/>
+                <w:szCs w:val="22"/>
+                <w:u w:val="none" w:color="000000"/>
+                <w:shd w:val="nil" w:color="auto" w:fill="auto"/>
+                <w:vertAlign w:val="baseline"/>
+                <w:rtl w:val="0"/>
+                <w:lang w:val="en-US"/>
+                <w14:textOutline w14:w="12700" w14:cap="flat">
+                  <w14:noFill/>
+                  <w14:miter w14:lim="400000"/>
+                </w14:textOutline>
+                <w14:textFill>
+                  <w14:solidFill>
+                    <w14:srgbClr w14:val="000000"/>
+                  </w14:solidFill>
+                </w14:textFill>
+              </w:rPr>
+              <w:t>dead_weight</w:t>
+            </w:r>
+            <w:r>
+              <w:rPr>
+                <w:rFonts w:ascii="Calibri" w:cs="Arial Unicode MS" w:hAnsi="Calibri" w:eastAsia="Arial Unicode MS"/>
+                <w:b w:val="0"/>
+                <w:bCs w:val="0"/>
+                <w:i w:val="0"/>
+                <w:iCs w:val="0"/>
+                <w:caps w:val="0"/>
+                <w:smallCaps w:val="0"/>
+                <w:strike w:val="0"/>
+                <w:dstrike w:val="0"/>
+                <w:outline w:val="0"/>
+                <w:color w:val="000000"/>
+                <w:spacing w:val="0"/>
+                <w:kern w:val="0"/>
+                <w:position w:val="0"/>
+                <w:sz w:val="22"/>
+                <w:szCs w:val="22"/>
+                <w:u w:val="none" w:color="000000"/>
+                <w:shd w:val="nil" w:color="auto" w:fill="auto"/>
+                <w:vertAlign w:val="baseline"/>
+                <w:rtl w:val="0"/>
+                <w:lang w:val="en-US"/>
+                <w14:textOutline w14:w="12700" w14:cap="flat">
+                  <w14:noFill/>
+                  <w14:miter w14:lim="400000"/>
+                </w14:textOutline>
+                <w14:textFill>
+                  <w14:solidFill>
+                    <w14:srgbClr w14:val="000000"/>
+                  </w14:solidFill>
+                </w14:textFill>
+              </w:rPr>
+              <w:t xml:space="preserve"> }}</w:t>
+            </w:r>
+          </w:p>
+        </w:tc>
+      </w:tr>
+      <w:tr>
+        <w:tblPrEx>
+          <w:shd w:val="clear" w:color="auto" w:fill="ced7e7"/>
+        </w:tblPrEx>
+        <w:trPr>
+          <w:trHeight w:val="256" w:hRule="atLeast"/>
+        </w:trPr>
+        <w:tc>
+          <w:tcPr>
+            <w:tcW w:type="dxa" w:w="4129"/>
+            <w:tcBorders>
+              <w:top w:val="single" w:color="cccccc" w:sz="6" w:space="0" w:shadow="0" w:frame="0"/>
+              <w:left w:val="single" w:color="000000" w:sz="6" w:space="0" w:shadow="0" w:frame="0"/>
+              <w:bottom w:val="single" w:color="000000" w:sz="6" w:space="0" w:shadow="0" w:frame="0"/>
+              <w:right w:val="single" w:color="cccccc" w:sz="6" w:space="0" w:shadow="0" w:frame="0"/>
+            </w:tcBorders>
+            <w:shd w:val="clear" w:color="auto" w:fill="ffffff"/>
+            <w:tcMar>
+              <w:top w:type="dxa" w:w="80"/>
+              <w:left w:type="dxa" w:w="80"/>
+              <w:bottom w:type="dxa" w:w="80"/>
+              <w:right w:type="dxa" w:w="80"/>
+            </w:tcMar>
+            <w:vAlign w:val="center"/>
+          </w:tcPr>
+          <w:p>
+            <w:pPr>
+              <w:keepNext w:val="0"/>
+              <w:keepLines w:val="0"/>
+              <w:pageBreakBefore w:val="0"/>
+              <w:widowControl w:val="1"/>
+              <w:shd w:val="clear" w:color="auto" w:fill="auto"/>
+              <w:suppressAutoHyphens w:val="0"/>
+              <w:bidi w:val="0"/>
+              <w:spacing w:before="120" w:after="120" w:line="240" w:lineRule="auto"/>
+              <w:ind w:left="0" w:right="0" w:firstLine="0"/>
+              <w:jc w:val="both"/>
+              <w:outlineLvl w:val="9"/>
+              <w:rPr>
+                <w:rtl w:val="0"/>
+              </w:rPr>
+            </w:pPr>
+            <w:r>
+              <w:rPr>
+                <w:rFonts w:ascii="Calibri" w:cs="Arial Unicode MS" w:hAnsi="Calibri" w:eastAsia="Arial Unicode MS"/>
+                <w:b w:val="0"/>
+                <w:bCs w:val="0"/>
+                <w:i w:val="0"/>
+                <w:iCs w:val="0"/>
+                <w:caps w:val="0"/>
+                <w:smallCaps w:val="0"/>
+                <w:strike w:val="0"/>
+                <w:dstrike w:val="0"/>
+                <w:outline w:val="0"/>
+                <w:color w:val="243f60"/>
+                <w:spacing w:val="0"/>
+                <w:kern w:val="0"/>
+                <w:position w:val="0"/>
+                <w:sz w:val="22"/>
+                <w:szCs w:val="22"/>
+                <w:u w:val="none" w:color="243f60"/>
+                <w:shd w:val="nil" w:color="auto" w:fill="auto"/>
+                <w:vertAlign w:val="baseline"/>
+                <w:rtl w:val="0"/>
+                <w14:textOutline>
+                  <w14:noFill/>
+                </w14:textOutline>
+                <w14:textFill>
+                  <w14:solidFill>
+                    <w14:srgbClr w14:val="243F60"/>
+                  </w14:solidFill>
+                </w14:textFill>
+              </w:rPr>
+              <w:t>Wheel Dead Weight</w:t>
+            </w:r>
+          </w:p>
+        </w:tc>
+        <w:tc>
+          <w:tcPr>
+            <w:tcW w:type="dxa" w:w="3831"/>
+            <w:tcBorders>
+              <w:top w:val="single" w:color="cccccc" w:sz="6" w:space="0" w:shadow="0" w:frame="0"/>
+              <w:left w:val="single" w:color="cccccc" w:sz="6" w:space="0" w:shadow="0" w:frame="0"/>
+              <w:bottom w:val="single" w:color="000000" w:sz="6" w:space="0" w:shadow="0" w:frame="0"/>
+              <w:right w:val="single" w:color="000000" w:sz="6" w:space="0" w:shadow="0" w:frame="0"/>
+            </w:tcBorders>
+            <w:shd w:val="clear" w:color="auto" w:fill="ffffff"/>
+            <w:tcMar>
+              <w:top w:type="dxa" w:w="80"/>
+              <w:left w:type="dxa" w:w="80"/>
+              <w:bottom w:type="dxa" w:w="80"/>
+              <w:right w:type="dxa" w:w="80"/>
+            </w:tcMar>
+            <w:vAlign w:val="center"/>
+          </w:tcPr>
+          <w:p>
+            <w:pPr>
+              <w:pStyle w:val="heading 4"/>
+              <w:keepNext w:val="0"/>
+              <w:keepLines w:val="0"/>
+              <w:spacing w:before="120" w:after="120" w:line="240" w:lineRule="auto"/>
+              <w:jc w:val="center"/>
+              <w:outlineLvl w:val="9"/>
+            </w:pPr>
+            <w:r>
+              <w:rPr>
+                <w:b w:val="0"/>
+                <w:bCs w:val="0"/>
+                <w:i w:val="0"/>
+                <w:iCs w:val="0"/>
+                <w:outline w:val="0"/>
+                <w:color w:val="000000"/>
+                <w:u w:color="000000"/>
+                <w:shd w:val="nil" w:color="auto" w:fill="auto"/>
+                <w:rtl w:val="0"/>
+                <w:lang w:val="en-US"/>
+                <w14:textOutline w14:w="12700" w14:cap="flat">
+                  <w14:noFill/>
+                  <w14:miter w14:lim="400000"/>
+                </w14:textOutline>
+                <w14:textFill>
+                  <w14:solidFill>
+                    <w14:srgbClr w14:val="000000"/>
+                  </w14:solidFill>
+                </w14:textFill>
+              </w:rPr>
+              <w:t>{{ quantity_</w:t>
+            </w:r>
+            <w:r>
+              <w:rPr>
+                <w:b w:val="0"/>
+                <w:bCs w:val="0"/>
+                <w:i w:val="0"/>
+                <w:iCs w:val="0"/>
+                <w:outline w:val="0"/>
+                <w:color w:val="000000"/>
+                <w:u w:color="000000"/>
+                <w:shd w:val="nil" w:color="auto" w:fill="auto"/>
+                <w:rtl w:val="0"/>
+                <w:lang w:val="en-US"/>
+                <w14:textOutline w14:w="12700" w14:cap="flat">
+                  <w14:noFill/>
+                  <w14:miter w14:lim="400000"/>
+                </w14:textOutline>
+                <w14:textFill>
+                  <w14:solidFill>
+                    <w14:srgbClr w14:val="000000"/>
+                  </w14:solidFill>
+                </w14:textFill>
+              </w:rPr>
+              <w:t>wheel_dead_weight</w:t>
+            </w:r>
+            <w:r>
+              <w:rPr>
+                <w:b w:val="0"/>
+                <w:bCs w:val="0"/>
+                <w:i w:val="0"/>
+                <w:iCs w:val="0"/>
+                <w:outline w:val="0"/>
+                <w:color w:val="000000"/>
+                <w:u w:color="000000"/>
+                <w:shd w:val="nil" w:color="auto" w:fill="auto"/>
+                <w:rtl w:val="0"/>
+                <w:lang w:val="en-US"/>
+                <w14:textOutline w14:w="12700" w14:cap="flat">
+                  <w14:noFill/>
+                  <w14:miter w14:lim="400000"/>
+                </w14:textOutline>
+                <w14:textFill>
+                  <w14:solidFill>
+                    <w14:srgbClr w14:val="000000"/>
+                  </w14:solidFill>
+                </w14:textFill>
+              </w:rPr>
+              <w:t xml:space="preserve"> }}</w:t>
+            </w:r>
+          </w:p>
+        </w:tc>
+      </w:tr>
     </w:tbl>
     <w:p>
       <w:pPr>
         <w:pStyle w:val="Heading 2"/>
         <w:widowControl w:val="0"/>
         <w:spacing w:before="120" w:after="120" w:line="240" w:lineRule="auto"/>
-        <w:ind w:left="216" w:hanging="216"/>
+        <w:ind w:left="324" w:hanging="324"/>
         <w:jc w:val="center"/>
       </w:pPr>
       <w:r>

</xml_diff>